<commit_message>
added final final report
</commit_message>
<xml_diff>
--- a/docs/relatorio_proj2-sdis.docx
+++ b/docs/relatorio_proj2-sdis.docx
@@ -658,38 +658,18 @@
                               </w:rPr>
                               <w:t xml:space="preserve"> </w:t>
                             </w:r>
-                            <w:r>
-                              <w:fldChar w:fldCharType="begin"/>
-                            </w:r>
-                            <w:r>
-                              <w:rPr>
-                                <w:lang w:val="pt-PT"/>
-                              </w:rPr>
-                              <w:instrText xml:space="preserve"> HYPERLINK "mailto:up201604184@fe.up.pt" </w:instrText>
-                            </w:r>
-                            <w:r>
-                              <w:fldChar w:fldCharType="separate"/>
-                            </w:r>
-                            <w:r>
-                              <w:rPr>
-                                <w:rStyle w:val="Hiperligao"/>
-                                <w:color w:val="000000" w:themeColor="text1"/>
-                                <w:sz w:val="24"/>
-                                <w:u w:val="none"/>
-                                <w:lang w:val="pt-PT"/>
-                              </w:rPr>
-                              <w:t>up201604184@fe.up.pt</w:t>
-                            </w:r>
-                            <w:r>
-                              <w:rPr>
-                                <w:rStyle w:val="Hiperligao"/>
-                                <w:color w:val="000000" w:themeColor="text1"/>
-                                <w:sz w:val="24"/>
-                                <w:u w:val="none"/>
-                                <w:lang w:val="pt-PT"/>
-                              </w:rPr>
-                              <w:fldChar w:fldCharType="end"/>
-                            </w:r>
+                            <w:hyperlink r:id="rId9" w:history="1">
+                              <w:r>
+                                <w:rPr>
+                                  <w:rStyle w:val="Hiperligao"/>
+                                  <w:color w:val="000000" w:themeColor="text1"/>
+                                  <w:sz w:val="24"/>
+                                  <w:u w:val="none"/>
+                                  <w:lang w:val="pt-PT"/>
+                                </w:rPr>
+                                <w:t>up201604184@fe.up.pt</w:t>
+                              </w:r>
+                            </w:hyperlink>
                           </w:p>
                           <w:p>
                             <w:pPr>
@@ -720,38 +700,18 @@
                               </w:rPr>
                               <w:t xml:space="preserve">   </w:t>
                             </w:r>
-                            <w:r>
-                              <w:fldChar w:fldCharType="begin"/>
-                            </w:r>
-                            <w:r>
-                              <w:rPr>
-                                <w:lang w:val="pt-PT"/>
-                              </w:rPr>
-                              <w:instrText xml:space="preserve"> HYPERLINK "mailto:up201605592@fe.up.pt" </w:instrText>
-                            </w:r>
-                            <w:r>
-                              <w:fldChar w:fldCharType="separate"/>
-                            </w:r>
-                            <w:r>
-                              <w:rPr>
-                                <w:rStyle w:val="Hiperligao"/>
-                                <w:color w:val="000000" w:themeColor="text1"/>
-                                <w:sz w:val="24"/>
-                                <w:u w:val="none"/>
-                                <w:lang w:val="pt-PT"/>
-                              </w:rPr>
-                              <w:t>up201605592@fe.up.pt</w:t>
-                            </w:r>
-                            <w:r>
-                              <w:rPr>
-                                <w:rStyle w:val="Hiperligao"/>
-                                <w:color w:val="000000" w:themeColor="text1"/>
-                                <w:sz w:val="24"/>
-                                <w:u w:val="none"/>
-                                <w:lang w:val="pt-PT"/>
-                              </w:rPr>
-                              <w:fldChar w:fldCharType="end"/>
-                            </w:r>
+                            <w:hyperlink r:id="rId10" w:history="1">
+                              <w:r>
+                                <w:rPr>
+                                  <w:rStyle w:val="Hiperligao"/>
+                                  <w:color w:val="000000" w:themeColor="text1"/>
+                                  <w:sz w:val="24"/>
+                                  <w:u w:val="none"/>
+                                  <w:lang w:val="pt-PT"/>
+                                </w:rPr>
+                                <w:t>up201605592@fe.up.pt</w:t>
+                              </w:r>
+                            </w:hyperlink>
                           </w:p>
                           <w:p>
                             <w:pPr>
@@ -937,38 +897,18 @@
                         </w:rPr>
                         <w:t xml:space="preserve"> </w:t>
                       </w:r>
-                      <w:r>
-                        <w:fldChar w:fldCharType="begin"/>
-                      </w:r>
-                      <w:r>
-                        <w:rPr>
-                          <w:lang w:val="pt-PT"/>
-                        </w:rPr>
-                        <w:instrText xml:space="preserve"> HYPERLINK "mailto:up201604184@fe.up.pt" </w:instrText>
-                      </w:r>
-                      <w:r>
-                        <w:fldChar w:fldCharType="separate"/>
-                      </w:r>
-                      <w:r>
-                        <w:rPr>
-                          <w:rStyle w:val="Hiperligao"/>
-                          <w:color w:val="000000" w:themeColor="text1"/>
-                          <w:sz w:val="24"/>
-                          <w:u w:val="none"/>
-                          <w:lang w:val="pt-PT"/>
-                        </w:rPr>
-                        <w:t>up201604184@fe.up.pt</w:t>
-                      </w:r>
-                      <w:r>
-                        <w:rPr>
-                          <w:rStyle w:val="Hiperligao"/>
-                          <w:color w:val="000000" w:themeColor="text1"/>
-                          <w:sz w:val="24"/>
-                          <w:u w:val="none"/>
-                          <w:lang w:val="pt-PT"/>
-                        </w:rPr>
-                        <w:fldChar w:fldCharType="end"/>
-                      </w:r>
+                      <w:hyperlink r:id="rId11" w:history="1">
+                        <w:r>
+                          <w:rPr>
+                            <w:rStyle w:val="Hiperligao"/>
+                            <w:color w:val="000000" w:themeColor="text1"/>
+                            <w:sz w:val="24"/>
+                            <w:u w:val="none"/>
+                            <w:lang w:val="pt-PT"/>
+                          </w:rPr>
+                          <w:t>up201604184@fe.up.pt</w:t>
+                        </w:r>
+                      </w:hyperlink>
                     </w:p>
                     <w:p>
                       <w:pPr>
@@ -999,38 +939,18 @@
                         </w:rPr>
                         <w:t xml:space="preserve">   </w:t>
                       </w:r>
-                      <w:r>
-                        <w:fldChar w:fldCharType="begin"/>
-                      </w:r>
-                      <w:r>
-                        <w:rPr>
-                          <w:lang w:val="pt-PT"/>
-                        </w:rPr>
-                        <w:instrText xml:space="preserve"> HYPERLINK "mailto:up201605592@fe.up.pt" </w:instrText>
-                      </w:r>
-                      <w:r>
-                        <w:fldChar w:fldCharType="separate"/>
-                      </w:r>
-                      <w:r>
-                        <w:rPr>
-                          <w:rStyle w:val="Hiperligao"/>
-                          <w:color w:val="000000" w:themeColor="text1"/>
-                          <w:sz w:val="24"/>
-                          <w:u w:val="none"/>
-                          <w:lang w:val="pt-PT"/>
-                        </w:rPr>
-                        <w:t>up201605592@fe.up.pt</w:t>
-                      </w:r>
-                      <w:r>
-                        <w:rPr>
-                          <w:rStyle w:val="Hiperligao"/>
-                          <w:color w:val="000000" w:themeColor="text1"/>
-                          <w:sz w:val="24"/>
-                          <w:u w:val="none"/>
-                          <w:lang w:val="pt-PT"/>
-                        </w:rPr>
-                        <w:fldChar w:fldCharType="end"/>
-                      </w:r>
+                      <w:hyperlink r:id="rId12" w:history="1">
+                        <w:r>
+                          <w:rPr>
+                            <w:rStyle w:val="Hiperligao"/>
+                            <w:color w:val="000000" w:themeColor="text1"/>
+                            <w:sz w:val="24"/>
+                            <w:u w:val="none"/>
+                            <w:lang w:val="pt-PT"/>
+                          </w:rPr>
+                          <w:t>up201605592@fe.up.pt</w:t>
+                        </w:r>
+                      </w:hyperlink>
                     </w:p>
                     <w:p>
                       <w:pPr>
@@ -3657,8 +3577,6 @@
         </w:rPr>
         <w:br w:type="page"/>
       </w:r>
-      <w:bookmarkStart w:id="0" w:name="_GoBack"/>
-      <w:bookmarkEnd w:id="0"/>
     </w:p>
     <w:p>
       <w:pPr>
@@ -3678,7 +3596,7 @@
           <w:lang w:eastAsia="en-GB"/>
         </w:rPr>
       </w:pPr>
-      <w:bookmarkStart w:id="1" w:name="_Toc9705871"/>
+      <w:bookmarkStart w:id="0" w:name="_Toc9705871"/>
       <w:r>
         <w:rPr>
           <w:rFonts w:ascii="Times New Roman" w:hAnsi="Times New Roman" w:cs="Times New Roman"/>
@@ -3704,7 +3622,7 @@
         </w:rPr>
         <w:t>trodução</w:t>
       </w:r>
-      <w:bookmarkEnd w:id="1"/>
+      <w:bookmarkEnd w:id="0"/>
     </w:p>
     <w:p>
       <w:pPr>
@@ -3929,7 +3847,7 @@
           <w:lang w:eastAsia="en-GB"/>
         </w:rPr>
       </w:pPr>
-      <w:bookmarkStart w:id="2" w:name="_Toc9705872"/>
+      <w:bookmarkStart w:id="1" w:name="_Toc9705872"/>
       <w:r>
         <w:rPr>
           <w:rFonts w:ascii="Times New Roman" w:hAnsi="Times New Roman" w:cs="Times New Roman"/>
@@ -3944,7 +3862,7 @@
         </w:rPr>
         <w:t>Arquitetura do Sistema</w:t>
       </w:r>
-      <w:bookmarkEnd w:id="2"/>
+      <w:bookmarkEnd w:id="1"/>
     </w:p>
     <w:p>
       <w:pPr>
@@ -5315,7 +5233,7 @@
           <w:lang w:eastAsia="en-GB"/>
         </w:rPr>
       </w:pPr>
-      <w:bookmarkStart w:id="3" w:name="_Toc9705873"/>
+      <w:bookmarkStart w:id="2" w:name="_Toc9705873"/>
       <w:r>
         <w:rPr>
           <w:rFonts w:ascii="Times New Roman" w:hAnsi="Times New Roman" w:cs="Times New Roman"/>
@@ -5330,7 +5248,7 @@
         </w:rPr>
         <w:t>Implementação do Sistema</w:t>
       </w:r>
-      <w:bookmarkEnd w:id="3"/>
+      <w:bookmarkEnd w:id="2"/>
     </w:p>
     <w:p>
       <w:pPr>
@@ -5351,7 +5269,7 @@
           <w:lang w:eastAsia="en-GB"/>
         </w:rPr>
       </w:pPr>
-      <w:bookmarkStart w:id="4" w:name="_Toc9705874"/>
+      <w:bookmarkStart w:id="3" w:name="_Toc9705874"/>
       <w:r>
         <w:rPr>
           <w:rFonts w:ascii="Times New Roman" w:hAnsi="Times New Roman" w:cs="Times New Roman"/>
@@ -5366,7 +5284,7 @@
         </w:rPr>
         <w:t>Mensagens trocadas</w:t>
       </w:r>
-      <w:bookmarkEnd w:id="4"/>
+      <w:bookmarkEnd w:id="3"/>
     </w:p>
     <w:p>
       <w:pPr>
@@ -7924,7 +7842,7 @@
           <w:lang w:eastAsia="en-GB"/>
         </w:rPr>
       </w:pPr>
-      <w:bookmarkStart w:id="5" w:name="_Toc9705875"/>
+      <w:bookmarkStart w:id="4" w:name="_Toc9705875"/>
       <w:r>
         <w:rPr>
           <w:rFonts w:ascii="Times New Roman" w:hAnsi="Times New Roman" w:cs="Times New Roman"/>
@@ -7939,7 +7857,7 @@
         </w:rPr>
         <w:t>Protocolo de Backup</w:t>
       </w:r>
-      <w:bookmarkEnd w:id="5"/>
+      <w:bookmarkEnd w:id="4"/>
     </w:p>
     <w:p>
       <w:pPr>
@@ -10053,7 +9971,7 @@
           <w:lang w:eastAsia="en-GB"/>
         </w:rPr>
       </w:pPr>
-      <w:bookmarkStart w:id="6" w:name="_Toc9705876"/>
+      <w:bookmarkStart w:id="5" w:name="_Toc9705876"/>
       <w:r>
         <w:rPr>
           <w:rFonts w:ascii="Times New Roman" w:hAnsi="Times New Roman" w:cs="Times New Roman"/>
@@ -10083,7 +10001,7 @@
         </w:rPr>
         <w:t>Restore</w:t>
       </w:r>
-      <w:bookmarkEnd w:id="6"/>
+      <w:bookmarkEnd w:id="5"/>
       <w:proofErr w:type="spellEnd"/>
     </w:p>
     <w:p>
@@ -11215,12 +11133,12 @@
         </w:rPr>
         <w:t xml:space="preserve">, </w:t>
       </w:r>
-      <w:r>
-        <w:rPr>
-          <w:rFonts w:ascii="Times New Roman" w:hAnsi="Times New Roman" w:cs="Times New Roman"/>
-          <w:sz w:val="24"/>
-          <w:szCs w:val="24"/>
-          <w:u w:val="single"/>
+      <w:bookmarkStart w:id="6" w:name="_GoBack"/>
+      <w:r>
+        <w:rPr>
+          <w:rFonts w:ascii="Times New Roman" w:hAnsi="Times New Roman" w:cs="Times New Roman"/>
+          <w:sz w:val="24"/>
+          <w:szCs w:val="24"/>
           <w:lang w:eastAsia="en-GB"/>
         </w:rPr>
         <w:t>recebendo</w:t>
@@ -11232,7 +11150,17 @@
           <w:szCs w:val="24"/>
           <w:lang w:eastAsia="en-GB"/>
         </w:rPr>
-        <w:t xml:space="preserve"> para cada um uma resposta “ACK” para assegurar que estão a ser recebidos os </w:t>
+        <w:t xml:space="preserve"> </w:t>
+      </w:r>
+      <w:bookmarkEnd w:id="6"/>
+      <w:r>
+        <w:rPr>
+          <w:rFonts w:ascii="Times New Roman" w:hAnsi="Times New Roman" w:cs="Times New Roman"/>
+          <w:sz w:val="24"/>
+          <w:szCs w:val="24"/>
+          <w:lang w:eastAsia="en-GB"/>
+        </w:rPr>
+        <w:t xml:space="preserve">para cada um uma resposta “ACK” para assegurar que estão a ser recebidos os </w:t>
       </w:r>
       <w:proofErr w:type="spellStart"/>
       <w:r>
@@ -13251,6 +13179,24 @@
                               </w:rPr>
                               <w:t>&gt;</w:t>
                             </w:r>
+                            <w:r>
+                              <w:rPr>
+                                <w:rFonts w:ascii="Times New Roman" w:hAnsi="Times New Roman" w:cs="Times New Roman"/>
+                                <w:sz w:val="24"/>
+                                <w:szCs w:val="24"/>
+                                <w:lang w:val="en-GB" w:eastAsia="en-GB"/>
+                              </w:rPr>
+                              <w:t xml:space="preserve"> </w:t>
+                            </w:r>
+                            <w:r>
+                              <w:rPr>
+                                <w:rFonts w:ascii="Times New Roman" w:hAnsi="Times New Roman" w:cs="Times New Roman"/>
+                                <w:sz w:val="24"/>
+                                <w:szCs w:val="24"/>
+                                <w:lang w:val="en-GB" w:eastAsia="en-GB"/>
+                              </w:rPr>
+                              <w:t>&lt;CRLN&gt;&lt;CRLN&gt;</w:t>
+                            </w:r>
                           </w:p>
                           <w:p>
                             <w:pPr>
@@ -13395,6 +13341,24 @@
                           <w:lang w:val="en-GB" w:eastAsia="en-GB"/>
                         </w:rPr>
                         <w:t>&gt;</w:t>
+                      </w:r>
+                      <w:r>
+                        <w:rPr>
+                          <w:rFonts w:ascii="Times New Roman" w:hAnsi="Times New Roman" w:cs="Times New Roman"/>
+                          <w:sz w:val="24"/>
+                          <w:szCs w:val="24"/>
+                          <w:lang w:val="en-GB" w:eastAsia="en-GB"/>
+                        </w:rPr>
+                        <w:t xml:space="preserve"> </w:t>
+                      </w:r>
+                      <w:r>
+                        <w:rPr>
+                          <w:rFonts w:ascii="Times New Roman" w:hAnsi="Times New Roman" w:cs="Times New Roman"/>
+                          <w:sz w:val="24"/>
+                          <w:szCs w:val="24"/>
+                          <w:lang w:val="en-GB" w:eastAsia="en-GB"/>
+                        </w:rPr>
+                        <w:t>&lt;CRLN&gt;&lt;CRLN&gt;</w:t>
                       </w:r>
                     </w:p>
                     <w:p>
@@ -20783,7 +20747,7 @@
       </w:pPr>
     </w:p>
     <w:sectPr>
-      <w:footerReference w:type="default" r:id="rId9"/>
+      <w:footerReference w:type="default" r:id="rId13"/>
       <w:pgSz w:w="11906" w:h="16838"/>
       <w:pgMar w:top="1361" w:right="1361" w:bottom="1361" w:left="1361" w:header="708" w:footer="708" w:gutter="0"/>
       <w:pgNumType w:start="0"/>
@@ -24296,7 +24260,7 @@
 </file>
 
 <file path=customXml/itemProps1.xml><?xml version="1.0" encoding="utf-8"?>
-<ds:datastoreItem xmlns:ds="http://schemas.openxmlformats.org/officeDocument/2006/customXml" ds:itemID="{EEDEF7C1-E2A6-4245-87FC-3CC128BEB4EF}">
+<ds:datastoreItem xmlns:ds="http://schemas.openxmlformats.org/officeDocument/2006/customXml" ds:itemID="{5475DFDB-C57E-4B22-A3D0-E6F796D8755E}">
   <ds:schemaRefs>
     <ds:schemaRef ds:uri="http://schemas.openxmlformats.org/officeDocument/2006/bibliography"/>
   </ds:schemaRefs>

</xml_diff>